<commit_message>
feat: complete letter generation with Hebrew date and currency symbols
- Implement Hebrew date rendering using HDate.renderGematriya() for letter_heb_date field
- Add currency symbol mapping for donation_currency_symbol field (₪, $, €, £, ¥)
- Support multiple currencies: ILS, USD, EUR, GBP, JPY with fallback to ILS
- Include donor relation in findId query for proper field population

🤖 Generated with [Claude Code](https://claude.com/claude-code)

Co-Authored-By: Claude <noreply@anthropic.com>
</commit_message>
<xml_diff>
--- a/src/assets/letters/מכתב תודה עם סיבה.docx
+++ b/src/assets/letters/מכתב תודה עם סיבה.docx
@@ -1,6 +1,6 @@
 
 <file path=word/document.xml><?xml version="1.0" encoding="utf-8"?>
-<w:document xmlns:wpc="http://schemas.microsoft.com/office/word/2010/wordprocessingCanvas" xmlns:cx="http://schemas.microsoft.com/office/drawing/2014/chartex" xmlns:cx1="http://schemas.microsoft.com/office/drawing/2015/9/8/chartex" xmlns:cx2="http://schemas.microsoft.com/office/drawing/2015/10/21/chartex" xmlns:cx3="http://schemas.microsoft.com/office/drawing/2016/5/9/chartex" xmlns:cx4="http://schemas.microsoft.com/office/drawing/2016/5/10/chartex" xmlns:cx5="http://schemas.microsoft.com/office/drawing/2016/5/11/chartex" xmlns:cx6="http://schemas.microsoft.com/office/drawing/2016/5/12/chartex" xmlns:cx7="http://schemas.microsoft.com/office/drawing/2016/5/13/chartex" xmlns:cx8="http://schemas.microsoft.com/office/drawing/2016/5/14/chartex" xmlns:mc="http://schemas.openxmlformats.org/markup-compatibility/2006" xmlns:aink="http://schemas.microsoft.com/office/drawing/2016/ink" xmlns:am3d="http://schemas.microsoft.com/office/drawing/2017/model3d" xmlns:o="urn:schemas-microsoft-com:office:office" xmlns:oel="http://schemas.microsoft.com/office/2019/extlst" xmlns:r="http://schemas.openxmlformats.org/officeDocument/2006/relationships" xmlns:m="http://schemas.openxmlformats.org/officeDocument/2006/math" xmlns:v="urn:schemas-microsoft-com:vml" xmlns:wp14="http://schemas.microsoft.com/office/word/2010/wordprocessingDrawing" xmlns:wp="http://schemas.openxmlformats.org/drawingml/2006/wordprocessingDrawing" xmlns:w10="urn:schemas-microsoft-com:office:word" xmlns:w="http://schemas.openxmlformats.org/wordprocessingml/2006/main" xmlns:w14="http://schemas.microsoft.com/office/word/2010/wordml" xmlns:w15="http://schemas.microsoft.com/office/word/2012/wordml" xmlns:w16cex="http://schemas.microsoft.com/office/word/2018/wordml/cex" xmlns:w16cid="http://schemas.microsoft.com/office/word/2016/wordml/cid" xmlns:w16="http://schemas.microsoft.com/office/word/2018/wordml" xmlns:w16du="http://schemas.microsoft.com/office/word/2023/wordml/word16du" xmlns:w16sdtdh="http://schemas.microsoft.com/office/word/2020/wordml/sdtdatahash" xmlns:w16se="http://schemas.microsoft.com/office/word/2015/wordml/symex" xmlns:wpg="http://schemas.microsoft.com/office/word/2010/wordprocessingGroup" xmlns:wpi="http://schemas.microsoft.com/office/word/2010/wordprocessingInk" xmlns:wne="http://schemas.microsoft.com/office/word/2006/wordml" xmlns:wps="http://schemas.microsoft.com/office/word/2010/wordprocessingShape" mc:Ignorable="w14 w15 w16se w16cid w16 w16cex w16sdtdh w16du wp14">
+<w:document xmlns:wpc="http://schemas.microsoft.com/office/word/2010/wordprocessingCanvas" xmlns:cx="http://schemas.microsoft.com/office/drawing/2014/chartex" xmlns:cx1="http://schemas.microsoft.com/office/drawing/2015/9/8/chartex" xmlns:cx2="http://schemas.microsoft.com/office/drawing/2015/10/21/chartex" xmlns:cx3="http://schemas.microsoft.com/office/drawing/2016/5/9/chartex" xmlns:cx4="http://schemas.microsoft.com/office/drawing/2016/5/10/chartex" xmlns:cx5="http://schemas.microsoft.com/office/drawing/2016/5/11/chartex" xmlns:cx6="http://schemas.microsoft.com/office/drawing/2016/5/12/chartex" xmlns:cx7="http://schemas.microsoft.com/office/drawing/2016/5/13/chartex" xmlns:cx8="http://schemas.microsoft.com/office/drawing/2016/5/14/chartex" xmlns:mc="http://schemas.openxmlformats.org/markup-compatibility/2006" xmlns:aink="http://schemas.microsoft.com/office/drawing/2016/ink" xmlns:am3d="http://schemas.microsoft.com/office/drawing/2017/model3d" xmlns:o="urn:schemas-microsoft-com:office:office" xmlns:oel="http://schemas.microsoft.com/office/2019/extlst" xmlns:r="http://schemas.openxmlformats.org/officeDocument/2006/relationships" xmlns:m="http://schemas.openxmlformats.org/officeDocument/2006/math" xmlns:v="urn:schemas-microsoft-com:vml" xmlns:wp14="http://schemas.microsoft.com/office/word/2010/wordprocessingDrawing" xmlns:wp="http://schemas.openxmlformats.org/drawingml/2006/wordprocessingDrawing" xmlns:w10="urn:schemas-microsoft-com:office:word" xmlns:w="http://schemas.openxmlformats.org/wordprocessingml/2006/main" xmlns:w14="http://schemas.microsoft.com/office/word/2010/wordml" xmlns:w15="http://schemas.microsoft.com/office/word/2012/wordml" xmlns:w16cex="http://schemas.microsoft.com/office/word/2018/wordml/cex" xmlns:w16cid="http://schemas.microsoft.com/office/word/2016/wordml/cid" xmlns:w16="http://schemas.microsoft.com/office/word/2018/wordml" xmlns:w16du="http://schemas.microsoft.com/office/word/2023/wordml/word16du" xmlns:w16sdtdh="http://schemas.microsoft.com/office/word/2020/wordml/sdtdatahash" xmlns:w16sdtfl="http://schemas.microsoft.com/office/word/2024/wordml/sdtformatlock" xmlns:w16se="http://schemas.microsoft.com/office/word/2015/wordml/symex" xmlns:wpg="http://schemas.microsoft.com/office/word/2010/wordprocessingGroup" xmlns:wpi="http://schemas.microsoft.com/office/word/2010/wordprocessingInk" xmlns:wne="http://schemas.microsoft.com/office/word/2006/wordml" xmlns:wps="http://schemas.microsoft.com/office/word/2010/wordprocessingShape" mc:Ignorable="w14 w15 w16se w16cid w16 w16cex w16sdtdh w16sdtfl w16du wp14">
   <w:body>
     <w:p>
       <w:pPr>
@@ -64,95 +64,16 @@
           <w:szCs w:val="28"/>
           <w:rtl/>
         </w:rPr>
-        <w:t xml:space="preserve">, </w:t>
-      </w:r>
-      <w:r>
-        <w:rPr>
-          <w:rFonts w:cs="Livorna"/>
-          <w:spacing w:val="4"/>
-          <w:sz w:val="28"/>
-          <w:szCs w:val="28"/>
-          <w:rtl/>
-        </w:rPr>
-        <w:fldChar w:fldCharType="begin"/>
-      </w:r>
-      <w:r>
-        <w:rPr>
-          <w:rFonts w:cs="Livorna"/>
-          <w:spacing w:val="4"/>
-          <w:sz w:val="28"/>
-          <w:szCs w:val="28"/>
-          <w:rtl/>
-        </w:rPr>
-        <w:instrText xml:space="preserve"> </w:instrText>
-      </w:r>
-      <w:r>
-        <w:rPr>
-          <w:rFonts w:cs="Livorna" w:hint="cs"/>
-          <w:spacing w:val="4"/>
-          <w:sz w:val="28"/>
-          <w:szCs w:val="28"/>
-        </w:rPr>
-        <w:instrText>DATE</w:instrText>
-      </w:r>
-      <w:r>
-        <w:rPr>
-          <w:rFonts w:cs="Livorna" w:hint="cs"/>
-          <w:spacing w:val="4"/>
-          <w:sz w:val="28"/>
-          <w:szCs w:val="28"/>
-          <w:rtl/>
-        </w:rPr>
-        <w:instrText xml:space="preserve"> \@ "</w:instrText>
-      </w:r>
-      <w:r>
-        <w:rPr>
-          <w:rFonts w:cs="Livorna" w:hint="cs"/>
-          <w:spacing w:val="4"/>
-          <w:sz w:val="28"/>
-          <w:szCs w:val="28"/>
-        </w:rPr>
-        <w:instrText>dd MMMM yyyy" \h</w:instrText>
-      </w:r>
-      <w:r>
-        <w:rPr>
-          <w:rFonts w:cs="Livorna"/>
-          <w:spacing w:val="4"/>
-          <w:sz w:val="28"/>
-          <w:szCs w:val="28"/>
-          <w:rtl/>
-        </w:rPr>
-        <w:instrText xml:space="preserve"> </w:instrText>
-      </w:r>
-      <w:r>
-        <w:rPr>
-          <w:rFonts w:cs="Livorna"/>
-          <w:spacing w:val="4"/>
-          <w:sz w:val="28"/>
-          <w:szCs w:val="28"/>
-          <w:rtl/>
-        </w:rPr>
-        <w:fldChar w:fldCharType="separate"/>
-      </w:r>
-      <w:r>
-        <w:rPr>
-          <w:rFonts w:cs="Livorna"/>
-          <w:spacing w:val="4"/>
-          <w:sz w:val="28"/>
-          <w:szCs w:val="28"/>
-          <w:rtl/>
-        </w:rPr>
-        <w:t>‏ח' אב תשפ"ד</w:t>
-      </w:r>
-      <w:r>
-        <w:rPr>
-          <w:rFonts w:cs="Livorna"/>
-          <w:spacing w:val="4"/>
-          <w:sz w:val="28"/>
-          <w:szCs w:val="28"/>
-          <w:rtl/>
-        </w:rPr>
-        <w:fldChar w:fldCharType="end"/>
+        <w:t>,</w:t>
+      </w:r>
+      <w:r>
+        <w:rPr>
+          <w:rFonts w:cs="Livorna"/>
+          <w:spacing w:val="4"/>
+          <w:sz w:val="28"/>
+          <w:szCs w:val="28"/>
+        </w:rPr>
+        <w:t xml:space="preserve"> {letter_heb_date} </w:t>
       </w:r>
     </w:p>
     <w:p>
@@ -179,7 +100,7 @@
             <w:calcOnExit w:val="0"/>
             <w:textInput>
               <w:default w:val="FullAddress"/>
-              <w:format w:val="First capital"/>
+              <w:format w:val="FIRST CAPITAL"/>
             </w:textInput>
           </w:ffData>
         </w:fldChar>
@@ -211,14 +132,65 @@
         </w:rPr>
         <w:fldChar w:fldCharType="separate"/>
       </w:r>
-      <w:r>
+    </w:p>
+    <w:p>
+      <w:pPr>
+        <w:spacing w:line="300" w:lineRule="exact"/>
         <w:rPr>
           <w:rFonts w:cs="Livorna"/>
           <w:spacing w:val="4"/>
           <w:sz w:val="22"/>
           <w:szCs w:val="22"/>
         </w:rPr>
-        <w:t>FullAddress</w:t>
+      </w:pPr>
+      <w:r>
+        <w:rPr>
+          <w:rFonts w:cs="Livorna"/>
+          <w:spacing w:val="4"/>
+          <w:sz w:val="22"/>
+          <w:szCs w:val="22"/>
+        </w:rPr>
+        <w:t>{donor_eng_title} {donor_eng_last_name} {donor_eng_first_name} {donor_eng_suffix}</w:t>
+      </w:r>
+    </w:p>
+    <w:p>
+      <w:pPr>
+        <w:spacing w:line="300" w:lineRule="exact"/>
+        <w:rPr>
+          <w:rFonts w:cs="Livorna"/>
+          <w:spacing w:val="4"/>
+          <w:sz w:val="22"/>
+          <w:szCs w:val="22"/>
+        </w:rPr>
+      </w:pPr>
+      <w:r>
+        <w:rPr>
+          <w:rFonts w:cs="Livorna"/>
+          <w:spacing w:val="4"/>
+          <w:sz w:val="22"/>
+          <w:szCs w:val="22"/>
+        </w:rPr>
+        <w:t>{donor_home_address}</w:t>
+      </w:r>
+    </w:p>
+    <w:p>
+      <w:pPr>
+        <w:spacing w:line="300" w:lineRule="exact"/>
+        <w:rPr>
+          <w:rFonts w:cs="Livorna"/>
+          <w:spacing w:val="4"/>
+          <w:sz w:val="22"/>
+          <w:szCs w:val="22"/>
+        </w:rPr>
+      </w:pPr>
+      <w:r>
+        <w:rPr>
+          <w:rFonts w:cs="Livorna"/>
+          <w:spacing w:val="4"/>
+          <w:sz w:val="22"/>
+          <w:szCs w:val="22"/>
+        </w:rPr>
+        <w:t>{donor_country}</w:t>
       </w:r>
       <w:r>
         <w:rPr>
@@ -253,6 +225,7 @@
           <w:spacing w:val="4"/>
           <w:sz w:val="28"/>
           <w:szCs w:val="28"/>
+          <w:rtl/>
         </w:rPr>
       </w:pPr>
       <w:r>
@@ -323,15 +296,28 @@
         </w:rPr>
         <w:fldChar w:fldCharType="separate"/>
       </w:r>
-      <w:r>
-        <w:rPr>
-          <w:rFonts w:cs="Livorna"/>
-          <w:spacing w:val="4"/>
-          <w:sz w:val="28"/>
-          <w:szCs w:val="28"/>
-          <w:rtl/>
-        </w:rPr>
-        <w:t>תואר  מלא</w:t>
+    </w:p>
+    <w:p>
+      <w:pPr>
+        <w:bidi/>
+        <w:spacing w:line="360" w:lineRule="exact"/>
+        <w:ind w:firstLine="142"/>
+        <w:jc w:val="center"/>
+        <w:rPr>
+          <w:rFonts w:cs="Livorna"/>
+          <w:spacing w:val="4"/>
+          <w:sz w:val="28"/>
+          <w:szCs w:val="28"/>
+        </w:rPr>
+      </w:pPr>
+      <w:r>
+        <w:rPr>
+          <w:rFonts w:cs="Livorna"/>
+          <w:spacing w:val="4"/>
+          <w:sz w:val="28"/>
+          <w:szCs w:val="28"/>
+        </w:rPr>
+        <w:t>{letter_prefix}</w:t>
       </w:r>
       <w:bookmarkEnd w:id="1"/>
       <w:r>
@@ -428,23 +414,12 @@
       </w:r>
       <w:r>
         <w:rPr>
-          <w:rFonts w:cs="Livorna" w:hint="eastAsia"/>
-          <w:spacing w:val="4"/>
-          <w:sz w:val="28"/>
-          <w:szCs w:val="28"/>
-          <w:rtl/>
-        </w:rPr>
-        <w:t>תואר</w:t>
-      </w:r>
-      <w:r>
-        <w:rPr>
-          <w:rFonts w:cs="Livorna"/>
-          <w:spacing w:val="4"/>
-          <w:sz w:val="28"/>
-          <w:szCs w:val="28"/>
-          <w:rtl/>
-        </w:rPr>
-        <w:t>_עברית</w:t>
+          <w:rFonts w:cs="Livorna"/>
+          <w:spacing w:val="4"/>
+          <w:sz w:val="28"/>
+          <w:szCs w:val="28"/>
+        </w:rPr>
+        <w:t>{donor_title}</w:t>
       </w:r>
       <w:r>
         <w:rPr>
@@ -555,9 +530,8 @@
           <w:spacing w:val="4"/>
           <w:sz w:val="36"/>
           <w:szCs w:val="36"/>
-          <w:rtl/>
-        </w:rPr>
-        <w:t>שם_עברית</w:t>
+        </w:rPr>
+        <w:t>{donor_first name} {donor_last_name}</w:t>
       </w:r>
       <w:r>
         <w:rPr>
@@ -656,9 +630,8 @@
           <w:spacing w:val="4"/>
           <w:sz w:val="28"/>
           <w:szCs w:val="28"/>
-          <w:rtl/>
-        </w:rPr>
-        <w:t>סיומת_עברית</w:t>
+        </w:rPr>
+        <w:t>{donor_suffix}</w:t>
       </w:r>
       <w:r>
         <w:rPr>
@@ -836,7 +809,7 @@
       </w:r>
       <w:r>
         <w:rPr>
-          <w:rFonts w:ascii="Calibri" w:eastAsia="Calibri" w:hAnsi="Calibri" w:cs="Livorna"/>
+          <w:rFonts w:asciiTheme="majorBidi" w:eastAsia="Calibri" w:hAnsiTheme="majorBidi" w:cstheme="majorBidi"/>
           <w:b/>
           <w:bCs/>
           <w:noProof w:val="0"/>
@@ -858,7 +831,7 @@
       </w:r>
       <w:r>
         <w:rPr>
-          <w:rFonts w:ascii="Calibri" w:eastAsia="Calibri" w:hAnsi="Calibri" w:cs="Livorna"/>
+          <w:rFonts w:asciiTheme="majorBidi" w:eastAsia="Calibri" w:hAnsiTheme="majorBidi" w:cstheme="majorBidi"/>
           <w:b/>
           <w:bCs/>
           <w:noProof w:val="0"/>
@@ -871,7 +844,7 @@
       </w:r>
       <w:r>
         <w:rPr>
-          <w:rFonts w:ascii="Calibri" w:eastAsia="Calibri" w:hAnsi="Calibri" w:cs="Livorna"/>
+          <w:rFonts w:asciiTheme="majorBidi" w:eastAsia="Calibri" w:hAnsiTheme="majorBidi" w:cstheme="majorBidi"/>
           <w:b/>
           <w:bCs/>
           <w:noProof w:val="0"/>
@@ -883,7 +856,7 @@
       </w:r>
       <w:r>
         <w:rPr>
-          <w:rFonts w:ascii="Calibri" w:eastAsia="Calibri" w:hAnsi="Calibri" w:cs="Livorna"/>
+          <w:rFonts w:asciiTheme="majorBidi" w:eastAsia="Calibri" w:hAnsiTheme="majorBidi" w:cstheme="majorBidi"/>
           <w:b/>
           <w:bCs/>
           <w:noProof w:val="0"/>
@@ -896,7 +869,7 @@
       </w:r>
       <w:r>
         <w:rPr>
-          <w:rFonts w:ascii="Calibri" w:eastAsia="Calibri" w:hAnsi="Calibri" w:cs="Livorna"/>
+          <w:rFonts w:asciiTheme="majorBidi" w:eastAsia="Calibri" w:hAnsiTheme="majorBidi" w:cstheme="majorBidi"/>
           <w:b/>
           <w:bCs/>
           <w:noProof w:val="0"/>
@@ -908,7 +881,7 @@
       </w:r>
       <w:r>
         <w:rPr>
-          <w:rFonts w:ascii="Calibri" w:eastAsia="Calibri" w:hAnsi="Calibri" w:cs="Livorna"/>
+          <w:rFonts w:asciiTheme="majorBidi" w:eastAsia="Calibri" w:hAnsiTheme="majorBidi" w:cstheme="majorBidi"/>
           <w:b/>
           <w:bCs/>
           <w:noProof w:val="0"/>
@@ -921,24 +894,100 @@
       </w:r>
       <w:r>
         <w:rPr>
-          <w:rFonts w:ascii="Calibri" w:eastAsia="Calibri" w:hAnsi="Calibri" w:cs="Livorna" w:hint="cs"/>
-          <w:b/>
-          <w:bCs/>
-          <w:sz w:val="32"/>
-          <w:szCs w:val="32"/>
-          <w:rtl/>
-          <w:lang w:val="en-US"/>
-        </w:rPr>
-        <w:t>תרומה</w:t>
-      </w:r>
-      <w:r>
-        <w:rPr>
-          <w:rFonts w:ascii="Calibri" w:eastAsia="Calibri" w:hAnsi="Calibri" w:cs="Livorna"/>
+          <w:rFonts w:asciiTheme="majorBidi" w:eastAsia="Calibri" w:hAnsiTheme="majorBidi" w:cstheme="majorBidi"/>
           <w:b/>
           <w:bCs/>
           <w:noProof w:val="0"/>
           <w:sz w:val="32"/>
           <w:szCs w:val="32"/>
+          <w:lang w:val="en-US"/>
+        </w:rPr>
+        <w:t>{</w:t>
+      </w:r>
+      <w:proofErr w:type="spellStart"/>
+      <w:r>
+        <w:rPr>
+          <w:rFonts w:asciiTheme="majorBidi" w:eastAsia="Calibri" w:hAnsiTheme="majorBidi" w:cstheme="majorBidi"/>
+          <w:b/>
+          <w:bCs/>
+          <w:noProof w:val="0"/>
+          <w:sz w:val="32"/>
+          <w:szCs w:val="32"/>
+          <w:lang w:val="en-US"/>
+        </w:rPr>
+        <w:t>donation_</w:t>
+      </w:r>
+      <w:r>
+        <w:rPr>
+          <w:rFonts w:asciiTheme="majorBidi" w:eastAsia="Calibri" w:hAnsiTheme="majorBidi" w:cstheme="majorBidi"/>
+          <w:b/>
+          <w:bCs/>
+          <w:noProof w:val="0"/>
+          <w:sz w:val="32"/>
+          <w:szCs w:val="32"/>
+          <w:lang w:val="en-US"/>
+        </w:rPr>
+        <w:t>currency_symbol</w:t>
+      </w:r>
+      <w:proofErr w:type="spellEnd"/>
+      <w:r>
+        <w:rPr>
+          <w:rFonts w:asciiTheme="majorBidi" w:eastAsia="Calibri" w:hAnsiTheme="majorBidi" w:cstheme="majorBidi"/>
+          <w:b/>
+          <w:bCs/>
+          <w:noProof w:val="0"/>
+          <w:sz w:val="32"/>
+          <w:szCs w:val="32"/>
+          <w:lang w:val="en-US"/>
+        </w:rPr>
+        <w:t>}{</w:t>
+      </w:r>
+      <w:proofErr w:type="spellStart"/>
+      <w:r>
+        <w:rPr>
+          <w:rFonts w:asciiTheme="majorBidi" w:eastAsia="Calibri" w:hAnsiTheme="majorBidi" w:cstheme="majorBidi"/>
+          <w:b/>
+          <w:bCs/>
+          <w:noProof w:val="0"/>
+          <w:sz w:val="32"/>
+          <w:szCs w:val="32"/>
+          <w:lang w:val="en-US"/>
+        </w:rPr>
+        <w:t>donation_</w:t>
+      </w:r>
+      <w:r>
+        <w:rPr>
+          <w:rFonts w:asciiTheme="majorBidi" w:eastAsia="Calibri" w:hAnsiTheme="majorBidi" w:cstheme="majorBidi"/>
+          <w:b/>
+          <w:bCs/>
+          <w:noProof w:val="0"/>
+          <w:sz w:val="32"/>
+          <w:szCs w:val="32"/>
+          <w:lang w:val="en-US"/>
+        </w:rPr>
+        <w:t>amount</w:t>
+      </w:r>
+      <w:proofErr w:type="spellEnd"/>
+      <w:r>
+        <w:rPr>
+          <w:rFonts w:asciiTheme="majorBidi" w:eastAsia="Calibri" w:hAnsiTheme="majorBidi" w:cstheme="majorBidi"/>
+          <w:b/>
+          <w:bCs/>
+          <w:noProof w:val="0"/>
+          <w:sz w:val="32"/>
+          <w:szCs w:val="32"/>
+          <w:lang w:val="en-US"/>
+        </w:rPr>
+        <w:t>}</w:t>
+      </w:r>
+      <w:r>
+        <w:rPr>
+          <w:rFonts w:asciiTheme="majorBidi" w:eastAsia="Calibri" w:hAnsiTheme="majorBidi" w:cstheme="majorBidi"/>
+          <w:b/>
+          <w:bCs/>
+          <w:noProof w:val="0"/>
+          <w:sz w:val="32"/>
+          <w:szCs w:val="32"/>
           <w:rtl/>
           <w:lang w:val="en-US"/>
         </w:rPr>
@@ -956,92 +1005,137 @@
       </w:r>
       <w:r>
         <w:rPr>
-          <w:rFonts w:cs="Livorna" w:hint="cs"/>
-          <w:b/>
-          <w:bCs/>
-          <w:sz w:val="32"/>
-          <w:szCs w:val="32"/>
+          <w:rFonts w:asciiTheme="majorBidi" w:eastAsia="Calibri" w:hAnsiTheme="majorBidi" w:cstheme="majorBidi"/>
+          <w:b/>
+          <w:bCs/>
+          <w:noProof w:val="0"/>
+          <w:sz w:val="32"/>
+          <w:szCs w:val="32"/>
+          <w:rtl/>
+          <w:lang w:val="en-US"/>
         </w:rPr>
         <w:fldChar w:fldCharType="begin">
           <w:ffData>
-            <w:name w:val="Word_TromaSiba"/>
+            <w:name w:val="Word_FullTroma"/>
             <w:enabled/>
             <w:calcOnExit w:val="0"/>
             <w:textInput>
-              <w:default w:val="סיבה_תרומה"/>
+              <w:default w:val="תרומה"/>
             </w:textInput>
           </w:ffData>
         </w:fldChar>
       </w:r>
       <w:r>
         <w:rPr>
-          <w:rFonts w:cs="Livorna" w:hint="cs"/>
-          <w:b/>
-          <w:bCs/>
-          <w:sz w:val="32"/>
-          <w:szCs w:val="32"/>
-          <w:rtl/>
+          <w:rFonts w:asciiTheme="majorBidi" w:eastAsia="Calibri" w:hAnsiTheme="majorBidi" w:cstheme="majorBidi"/>
+          <w:b/>
+          <w:bCs/>
+          <w:noProof w:val="0"/>
+          <w:sz w:val="32"/>
+          <w:szCs w:val="32"/>
+          <w:rtl/>
+          <w:lang w:val="en-US"/>
         </w:rPr>
         <w:instrText xml:space="preserve"> </w:instrText>
       </w:r>
       <w:r>
         <w:rPr>
-          <w:rFonts w:cs="Livorna"/>
-          <w:b/>
-          <w:bCs/>
-          <w:sz w:val="32"/>
-          <w:szCs w:val="32"/>
+          <w:rFonts w:asciiTheme="majorBidi" w:eastAsia="Calibri" w:hAnsiTheme="majorBidi" w:cstheme="majorBidi"/>
+          <w:b/>
+          <w:bCs/>
+          <w:noProof w:val="0"/>
+          <w:sz w:val="32"/>
+          <w:szCs w:val="32"/>
+          <w:lang w:val="en-US"/>
         </w:rPr>
         <w:instrText>FORMTEXT</w:instrText>
       </w:r>
       <w:r>
         <w:rPr>
-          <w:rFonts w:cs="Livorna" w:hint="cs"/>
-          <w:b/>
-          <w:bCs/>
-          <w:sz w:val="32"/>
-          <w:szCs w:val="32"/>
-          <w:rtl/>
+          <w:rFonts w:asciiTheme="majorBidi" w:eastAsia="Calibri" w:hAnsiTheme="majorBidi" w:cstheme="majorBidi"/>
+          <w:b/>
+          <w:bCs/>
+          <w:noProof w:val="0"/>
+          <w:sz w:val="32"/>
+          <w:szCs w:val="32"/>
+          <w:rtl/>
+          <w:lang w:val="en-US"/>
         </w:rPr>
         <w:instrText xml:space="preserve"> </w:instrText>
       </w:r>
       <w:r>
         <w:rPr>
-          <w:rFonts w:cs="Livorna" w:hint="cs"/>
-          <w:b/>
-          <w:bCs/>
-          <w:sz w:val="32"/>
-          <w:szCs w:val="32"/>
-        </w:rPr>
-      </w:r>
-      <w:r>
-        <w:rPr>
-          <w:rFonts w:cs="Livorna" w:hint="cs"/>
-          <w:b/>
-          <w:bCs/>
-          <w:sz w:val="32"/>
-          <w:szCs w:val="32"/>
+          <w:rFonts w:asciiTheme="majorBidi" w:eastAsia="Calibri" w:hAnsiTheme="majorBidi" w:cstheme="majorBidi"/>
+          <w:b/>
+          <w:bCs/>
+          <w:noProof w:val="0"/>
+          <w:sz w:val="32"/>
+          <w:szCs w:val="32"/>
+          <w:rtl/>
+          <w:lang w:val="en-US"/>
+        </w:rPr>
+      </w:r>
+      <w:r>
+        <w:rPr>
+          <w:rFonts w:asciiTheme="majorBidi" w:eastAsia="Calibri" w:hAnsiTheme="majorBidi" w:cstheme="majorBidi"/>
+          <w:b/>
+          <w:bCs/>
+          <w:noProof w:val="0"/>
+          <w:sz w:val="32"/>
+          <w:szCs w:val="32"/>
+          <w:rtl/>
+          <w:lang w:val="en-US"/>
         </w:rPr>
         <w:fldChar w:fldCharType="separate"/>
       </w:r>
       <w:r>
         <w:rPr>
-          <w:rFonts w:cs="Livorna" w:hint="cs"/>
-          <w:b/>
-          <w:bCs/>
-          <w:sz w:val="32"/>
-          <w:szCs w:val="32"/>
-          <w:rtl/>
-        </w:rPr>
-        <w:t>סיבה_תרומה</w:t>
-      </w:r>
-      <w:r>
-        <w:rPr>
-          <w:rFonts w:cs="Livorna" w:hint="cs"/>
-          <w:b/>
-          <w:bCs/>
-          <w:sz w:val="32"/>
-          <w:szCs w:val="32"/>
+          <w:rFonts w:asciiTheme="majorBidi" w:eastAsia="Calibri" w:hAnsiTheme="majorBidi" w:cstheme="majorBidi"/>
+          <w:b/>
+          <w:bCs/>
+          <w:noProof w:val="0"/>
+          <w:sz w:val="32"/>
+          <w:szCs w:val="32"/>
+          <w:lang w:val="en-US"/>
+        </w:rPr>
+        <w:t>{</w:t>
+      </w:r>
+      <w:proofErr w:type="spellStart"/>
+      <w:r>
+        <w:rPr>
+          <w:rFonts w:asciiTheme="majorBidi" w:eastAsia="Calibri" w:hAnsiTheme="majorBidi" w:cstheme="majorBidi"/>
+          <w:b/>
+          <w:bCs/>
+          <w:noProof w:val="0"/>
+          <w:sz w:val="32"/>
+          <w:szCs w:val="32"/>
+          <w:lang w:val="en-US"/>
+        </w:rPr>
+        <w:t>donation_reason</w:t>
+      </w:r>
+      <w:proofErr w:type="spellEnd"/>
+      <w:r>
+        <w:rPr>
+          <w:rFonts w:asciiTheme="majorBidi" w:eastAsia="Calibri" w:hAnsiTheme="majorBidi" w:cstheme="majorBidi"/>
+          <w:b/>
+          <w:bCs/>
+          <w:noProof w:val="0"/>
+          <w:sz w:val="32"/>
+          <w:szCs w:val="32"/>
+          <w:lang w:val="en-US"/>
+        </w:rPr>
+        <w:t>}</w:t>
+      </w:r>
+      <w:r>
+        <w:rPr>
+          <w:rFonts w:asciiTheme="majorBidi" w:eastAsia="Calibri" w:hAnsiTheme="majorBidi" w:cstheme="majorBidi"/>
+          <w:b/>
+          <w:bCs/>
+          <w:noProof w:val="0"/>
+          <w:sz w:val="32"/>
+          <w:szCs w:val="32"/>
+          <w:rtl/>
+          <w:lang w:val="en-US"/>
         </w:rPr>
         <w:fldChar w:fldCharType="end"/>
       </w:r>
@@ -1190,6 +1284,8 @@
           <w:spacing w:val="4"/>
           <w:sz w:val="32"/>
           <w:szCs w:val="32"/>
+          <w:rtl/>
+          <w:lang w:val="en-US"/>
         </w:rPr>
       </w:pPr>
       <w:r>
@@ -1280,9 +1376,31 @@
           <w:spacing w:val="4"/>
           <w:sz w:val="32"/>
           <w:szCs w:val="32"/>
-          <w:rtl/>
-        </w:rPr>
-        <w:t>סיומת_מכתב</w:t>
+        </w:rPr>
+        <w:t>{</w:t>
+      </w:r>
+      <w:r>
+        <w:rPr>
+          <w:rFonts w:cs="Livorna"/>
+          <w:b/>
+          <w:bCs/>
+          <w:spacing w:val="4"/>
+          <w:sz w:val="32"/>
+          <w:szCs w:val="32"/>
+          <w:lang w:val="en-US"/>
+        </w:rPr>
+        <w:t>letter_suffix</w:t>
+      </w:r>
+      <w:r>
+        <w:rPr>
+          <w:rFonts w:cs="Livorna"/>
+          <w:b/>
+          <w:bCs/>
+          <w:spacing w:val="4"/>
+          <w:sz w:val="32"/>
+          <w:szCs w:val="32"/>
+        </w:rPr>
+        <w:t>}</w:t>
       </w:r>
       <w:r>
         <w:rPr>
@@ -1302,7 +1420,6 @@
       <w:pPr>
         <w:bidi/>
         <w:spacing w:line="380" w:lineRule="exact"/>
-        <w:jc w:val="center"/>
         <w:rPr>
           <w:rFonts w:cs="Livorna"/>
           <w:spacing w:val="4"/>
@@ -1445,7 +1562,7 @@
 </file>
 
 <file path=word/endnotes.xml><?xml version="1.0" encoding="utf-8"?>
-<w:endnotes xmlns:wpc="http://schemas.microsoft.com/office/word/2010/wordprocessingCanvas" xmlns:cx="http://schemas.microsoft.com/office/drawing/2014/chartex" xmlns:cx1="http://schemas.microsoft.com/office/drawing/2015/9/8/chartex" xmlns:cx2="http://schemas.microsoft.com/office/drawing/2015/10/21/chartex" xmlns:cx3="http://schemas.microsoft.com/office/drawing/2016/5/9/chartex" xmlns:cx4="http://schemas.microsoft.com/office/drawing/2016/5/10/chartex" xmlns:cx5="http://schemas.microsoft.com/office/drawing/2016/5/11/chartex" xmlns:cx6="http://schemas.microsoft.com/office/drawing/2016/5/12/chartex" xmlns:cx7="http://schemas.microsoft.com/office/drawing/2016/5/13/chartex" xmlns:cx8="http://schemas.microsoft.com/office/drawing/2016/5/14/chartex" xmlns:mc="http://schemas.openxmlformats.org/markup-compatibility/2006" xmlns:aink="http://schemas.microsoft.com/office/drawing/2016/ink" xmlns:am3d="http://schemas.microsoft.com/office/drawing/2017/model3d" xmlns:o="urn:schemas-microsoft-com:office:office" xmlns:oel="http://schemas.microsoft.com/office/2019/extlst" xmlns:r="http://schemas.openxmlformats.org/officeDocument/2006/relationships" xmlns:m="http://schemas.openxmlformats.org/officeDocument/2006/math" xmlns:v="urn:schemas-microsoft-com:vml" xmlns:wp14="http://schemas.microsoft.com/office/word/2010/wordprocessingDrawing" xmlns:wp="http://schemas.openxmlformats.org/drawingml/2006/wordprocessingDrawing" xmlns:w10="urn:schemas-microsoft-com:office:word" xmlns:w="http://schemas.openxmlformats.org/wordprocessingml/2006/main" xmlns:w14="http://schemas.microsoft.com/office/word/2010/wordml" xmlns:w15="http://schemas.microsoft.com/office/word/2012/wordml" xmlns:w16cex="http://schemas.microsoft.com/office/word/2018/wordml/cex" xmlns:w16cid="http://schemas.microsoft.com/office/word/2016/wordml/cid" xmlns:w16="http://schemas.microsoft.com/office/word/2018/wordml" xmlns:w16du="http://schemas.microsoft.com/office/word/2023/wordml/word16du" xmlns:w16sdtdh="http://schemas.microsoft.com/office/word/2020/wordml/sdtdatahash" xmlns:w16se="http://schemas.microsoft.com/office/word/2015/wordml/symex" xmlns:wpg="http://schemas.microsoft.com/office/word/2010/wordprocessingGroup" xmlns:wpi="http://schemas.microsoft.com/office/word/2010/wordprocessingInk" xmlns:wne="http://schemas.microsoft.com/office/word/2006/wordml" xmlns:wps="http://schemas.microsoft.com/office/word/2010/wordprocessingShape" mc:Ignorable="w14 w15 w16se w16cid w16 w16cex w16sdtdh w16du wp14">
+<w:endnotes xmlns:wpc="http://schemas.microsoft.com/office/word/2010/wordprocessingCanvas" xmlns:cx="http://schemas.microsoft.com/office/drawing/2014/chartex" xmlns:cx1="http://schemas.microsoft.com/office/drawing/2015/9/8/chartex" xmlns:cx2="http://schemas.microsoft.com/office/drawing/2015/10/21/chartex" xmlns:cx3="http://schemas.microsoft.com/office/drawing/2016/5/9/chartex" xmlns:cx4="http://schemas.microsoft.com/office/drawing/2016/5/10/chartex" xmlns:cx5="http://schemas.microsoft.com/office/drawing/2016/5/11/chartex" xmlns:cx6="http://schemas.microsoft.com/office/drawing/2016/5/12/chartex" xmlns:cx7="http://schemas.microsoft.com/office/drawing/2016/5/13/chartex" xmlns:cx8="http://schemas.microsoft.com/office/drawing/2016/5/14/chartex" xmlns:mc="http://schemas.openxmlformats.org/markup-compatibility/2006" xmlns:aink="http://schemas.microsoft.com/office/drawing/2016/ink" xmlns:am3d="http://schemas.microsoft.com/office/drawing/2017/model3d" xmlns:o="urn:schemas-microsoft-com:office:office" xmlns:oel="http://schemas.microsoft.com/office/2019/extlst" xmlns:r="http://schemas.openxmlformats.org/officeDocument/2006/relationships" xmlns:m="http://schemas.openxmlformats.org/officeDocument/2006/math" xmlns:v="urn:schemas-microsoft-com:vml" xmlns:wp14="http://schemas.microsoft.com/office/word/2010/wordprocessingDrawing" xmlns:wp="http://schemas.openxmlformats.org/drawingml/2006/wordprocessingDrawing" xmlns:w10="urn:schemas-microsoft-com:office:word" xmlns:w="http://schemas.openxmlformats.org/wordprocessingml/2006/main" xmlns:w14="http://schemas.microsoft.com/office/word/2010/wordml" xmlns:w15="http://schemas.microsoft.com/office/word/2012/wordml" xmlns:w16cex="http://schemas.microsoft.com/office/word/2018/wordml/cex" xmlns:w16cid="http://schemas.microsoft.com/office/word/2016/wordml/cid" xmlns:w16="http://schemas.microsoft.com/office/word/2018/wordml" xmlns:w16du="http://schemas.microsoft.com/office/word/2023/wordml/word16du" xmlns:w16sdtdh="http://schemas.microsoft.com/office/word/2020/wordml/sdtdatahash" xmlns:w16sdtfl="http://schemas.microsoft.com/office/word/2024/wordml/sdtformatlock" xmlns:w16se="http://schemas.microsoft.com/office/word/2015/wordml/symex" xmlns:wpg="http://schemas.microsoft.com/office/word/2010/wordprocessingGroup" xmlns:wpi="http://schemas.microsoft.com/office/word/2010/wordprocessingInk" xmlns:wne="http://schemas.microsoft.com/office/word/2006/wordml" xmlns:wps="http://schemas.microsoft.com/office/word/2010/wordprocessingShape" mc:Ignorable="w14 w15 w16se w16cid w16 w16cex w16sdtdh w16sdtfl w16du wp14">
   <w:endnote w:type="separator" w:id="-1">
     <w:p>
       <w:r>
@@ -1464,7 +1581,7 @@
 </file>
 
 <file path=word/footnotes.xml><?xml version="1.0" encoding="utf-8"?>
-<w:footnotes xmlns:wpc="http://schemas.microsoft.com/office/word/2010/wordprocessingCanvas" xmlns:cx="http://schemas.microsoft.com/office/drawing/2014/chartex" xmlns:cx1="http://schemas.microsoft.com/office/drawing/2015/9/8/chartex" xmlns:cx2="http://schemas.microsoft.com/office/drawing/2015/10/21/chartex" xmlns:cx3="http://schemas.microsoft.com/office/drawing/2016/5/9/chartex" xmlns:cx4="http://schemas.microsoft.com/office/drawing/2016/5/10/chartex" xmlns:cx5="http://schemas.microsoft.com/office/drawing/2016/5/11/chartex" xmlns:cx6="http://schemas.microsoft.com/office/drawing/2016/5/12/chartex" xmlns:cx7="http://schemas.microsoft.com/office/drawing/2016/5/13/chartex" xmlns:cx8="http://schemas.microsoft.com/office/drawing/2016/5/14/chartex" xmlns:mc="http://schemas.openxmlformats.org/markup-compatibility/2006" xmlns:aink="http://schemas.microsoft.com/office/drawing/2016/ink" xmlns:am3d="http://schemas.microsoft.com/office/drawing/2017/model3d" xmlns:o="urn:schemas-microsoft-com:office:office" xmlns:oel="http://schemas.microsoft.com/office/2019/extlst" xmlns:r="http://schemas.openxmlformats.org/officeDocument/2006/relationships" xmlns:m="http://schemas.openxmlformats.org/officeDocument/2006/math" xmlns:v="urn:schemas-microsoft-com:vml" xmlns:wp14="http://schemas.microsoft.com/office/word/2010/wordprocessingDrawing" xmlns:wp="http://schemas.openxmlformats.org/drawingml/2006/wordprocessingDrawing" xmlns:w10="urn:schemas-microsoft-com:office:word" xmlns:w="http://schemas.openxmlformats.org/wordprocessingml/2006/main" xmlns:w14="http://schemas.microsoft.com/office/word/2010/wordml" xmlns:w15="http://schemas.microsoft.com/office/word/2012/wordml" xmlns:w16cex="http://schemas.microsoft.com/office/word/2018/wordml/cex" xmlns:w16cid="http://schemas.microsoft.com/office/word/2016/wordml/cid" xmlns:w16="http://schemas.microsoft.com/office/word/2018/wordml" xmlns:w16du="http://schemas.microsoft.com/office/word/2023/wordml/word16du" xmlns:w16sdtdh="http://schemas.microsoft.com/office/word/2020/wordml/sdtdatahash" xmlns:w16se="http://schemas.microsoft.com/office/word/2015/wordml/symex" xmlns:wpg="http://schemas.microsoft.com/office/word/2010/wordprocessingGroup" xmlns:wpi="http://schemas.microsoft.com/office/word/2010/wordprocessingInk" xmlns:wne="http://schemas.microsoft.com/office/word/2006/wordml" xmlns:wps="http://schemas.microsoft.com/office/word/2010/wordprocessingShape" mc:Ignorable="w14 w15 w16se w16cid w16 w16cex w16sdtdh w16du wp14">
+<w:footnotes xmlns:wpc="http://schemas.microsoft.com/office/word/2010/wordprocessingCanvas" xmlns:cx="http://schemas.microsoft.com/office/drawing/2014/chartex" xmlns:cx1="http://schemas.microsoft.com/office/drawing/2015/9/8/chartex" xmlns:cx2="http://schemas.microsoft.com/office/drawing/2015/10/21/chartex" xmlns:cx3="http://schemas.microsoft.com/office/drawing/2016/5/9/chartex" xmlns:cx4="http://schemas.microsoft.com/office/drawing/2016/5/10/chartex" xmlns:cx5="http://schemas.microsoft.com/office/drawing/2016/5/11/chartex" xmlns:cx6="http://schemas.microsoft.com/office/drawing/2016/5/12/chartex" xmlns:cx7="http://schemas.microsoft.com/office/drawing/2016/5/13/chartex" xmlns:cx8="http://schemas.microsoft.com/office/drawing/2016/5/14/chartex" xmlns:mc="http://schemas.openxmlformats.org/markup-compatibility/2006" xmlns:aink="http://schemas.microsoft.com/office/drawing/2016/ink" xmlns:am3d="http://schemas.microsoft.com/office/drawing/2017/model3d" xmlns:o="urn:schemas-microsoft-com:office:office" xmlns:oel="http://schemas.microsoft.com/office/2019/extlst" xmlns:r="http://schemas.openxmlformats.org/officeDocument/2006/relationships" xmlns:m="http://schemas.openxmlformats.org/officeDocument/2006/math" xmlns:v="urn:schemas-microsoft-com:vml" xmlns:wp14="http://schemas.microsoft.com/office/word/2010/wordprocessingDrawing" xmlns:wp="http://schemas.openxmlformats.org/drawingml/2006/wordprocessingDrawing" xmlns:w10="urn:schemas-microsoft-com:office:word" xmlns:w="http://schemas.openxmlformats.org/wordprocessingml/2006/main" xmlns:w14="http://schemas.microsoft.com/office/word/2010/wordml" xmlns:w15="http://schemas.microsoft.com/office/word/2012/wordml" xmlns:w16cex="http://schemas.microsoft.com/office/word/2018/wordml/cex" xmlns:w16cid="http://schemas.microsoft.com/office/word/2016/wordml/cid" xmlns:w16="http://schemas.microsoft.com/office/word/2018/wordml" xmlns:w16du="http://schemas.microsoft.com/office/word/2023/wordml/word16du" xmlns:w16sdtdh="http://schemas.microsoft.com/office/word/2020/wordml/sdtdatahash" xmlns:w16sdtfl="http://schemas.microsoft.com/office/word/2024/wordml/sdtformatlock" xmlns:w16se="http://schemas.microsoft.com/office/word/2015/wordml/symex" xmlns:wpg="http://schemas.microsoft.com/office/word/2010/wordprocessingGroup" xmlns:wpi="http://schemas.microsoft.com/office/word/2010/wordprocessingInk" xmlns:wne="http://schemas.microsoft.com/office/word/2006/wordml" xmlns:wps="http://schemas.microsoft.com/office/word/2010/wordprocessingShape" mc:Ignorable="w14 w15 w16se w16cid w16 w16cex w16sdtdh w16sdtfl w16du wp14">
   <w:footnote w:type="separator" w:id="-1">
     <w:p>
       <w:r>
@@ -1483,7 +1600,7 @@
 </file>
 
 <file path=word/styles.xml><?xml version="1.0" encoding="utf-8"?>
-<w:styles xmlns:mc="http://schemas.openxmlformats.org/markup-compatibility/2006" xmlns:r="http://schemas.openxmlformats.org/officeDocument/2006/relationships" xmlns:w="http://schemas.openxmlformats.org/wordprocessingml/2006/main" xmlns:w14="http://schemas.microsoft.com/office/word/2010/wordml" xmlns:w15="http://schemas.microsoft.com/office/word/2012/wordml" xmlns:w16cex="http://schemas.microsoft.com/office/word/2018/wordml/cex" xmlns:w16cid="http://schemas.microsoft.com/office/word/2016/wordml/cid" xmlns:w16="http://schemas.microsoft.com/office/word/2018/wordml" xmlns:w16du="http://schemas.microsoft.com/office/word/2023/wordml/word16du" xmlns:w16sdtdh="http://schemas.microsoft.com/office/word/2020/wordml/sdtdatahash" xmlns:w16se="http://schemas.microsoft.com/office/word/2015/wordml/symex" mc:Ignorable="w14 w15 w16se w16cid w16 w16cex w16sdtdh w16du">
+<w:styles xmlns:mc="http://schemas.openxmlformats.org/markup-compatibility/2006" xmlns:r="http://schemas.openxmlformats.org/officeDocument/2006/relationships" xmlns:w="http://schemas.openxmlformats.org/wordprocessingml/2006/main" xmlns:w14="http://schemas.microsoft.com/office/word/2010/wordml" xmlns:w15="http://schemas.microsoft.com/office/word/2012/wordml" xmlns:w16cex="http://schemas.microsoft.com/office/word/2018/wordml/cex" xmlns:w16cid="http://schemas.microsoft.com/office/word/2016/wordml/cid" xmlns:w16="http://schemas.microsoft.com/office/word/2018/wordml" xmlns:w16du="http://schemas.microsoft.com/office/word/2023/wordml/word16du" xmlns:w16sdtdh="http://schemas.microsoft.com/office/word/2020/wordml/sdtdatahash" xmlns:w16sdtfl="http://schemas.microsoft.com/office/word/2024/wordml/sdtformatlock" xmlns:w16se="http://schemas.microsoft.com/office/word/2015/wordml/symex" mc:Ignorable="w14 w15 w16se w16cid w16 w16cex w16sdtdh w16sdtfl w16du">
   <w:docDefaults>
     <w:rPrDefault>
       <w:rPr>

</xml_diff>